<commit_message>
Worked on states. Changed form layout to stacked instead of side by side
</commit_message>
<xml_diff>
--- a/week-6-final/final-project/React-Weeks-4-6_Final-Project.docx
+++ b/week-6-final/final-project/React-Weeks-4-6_Final-Project.docx
@@ -98,7 +98,15 @@
               <w:cnfStyle w:val="100000000000" w:firstRow="1" w:lastRow="0" w:firstColumn="0" w:lastColumn="0" w:oddVBand="0" w:evenVBand="0" w:oddHBand="0" w:evenHBand="0" w:firstRowFirstColumn="0" w:firstRowLastColumn="0" w:lastRowFirstColumn="0" w:lastRowLastColumn="0"/>
             </w:pPr>
             <w:r>
-              <w:t>% of Grade</w:t>
+              <w:t xml:space="preserve">% </w:t>
+            </w:r>
+            <w:proofErr w:type="gramStart"/>
+            <w:r>
+              <w:t>of</w:t>
+            </w:r>
+            <w:proofErr w:type="gramEnd"/>
+            <w:r>
+              <w:t xml:space="preserve"> Grade</w:t>
             </w:r>
           </w:p>
         </w:tc>
@@ -301,7 +309,35 @@
         <w:rPr>
           <w:szCs w:val="24"/>
         </w:rPr>
-        <w:t>In VS Code, or an IDE of your choice, write the code that accomplishes the objectives listed below. Ensure that the code compiles and runs as directed. Take screenshots of the code and of the running program (make sure to get screenshots of all required functionality) and paste them in this document where instructed below. Create a new repository on GitHub for this week’s assignments and push this document, with your JavaScript project code, to the repository. Add the URL for this week’s repository to this document where instructed and submit this document to your instructor when complete.</w:t>
+        <w:t xml:space="preserve">In VS Code, or an IDE of your choice, write the code that accomplishes the objectives listed below. Ensure that the code compiles and runs as directed. Take screenshots of the code and of the running program (make sure to get screenshots of all required functionality) and paste them in this document </w:t>
+      </w:r>
+      <w:proofErr w:type="gramStart"/>
+      <w:r>
+        <w:rPr>
+          <w:szCs w:val="24"/>
+        </w:rPr>
+        <w:t>where</w:t>
+      </w:r>
+      <w:proofErr w:type="gramEnd"/>
+      <w:r>
+        <w:rPr>
+          <w:szCs w:val="24"/>
+        </w:rPr>
+        <w:t xml:space="preserve"> instructed below. Create a new repository on GitHub for this week’s assignments and push this document, with your JavaScript project code, to the repository. Add the URL for this week’s repository to this document </w:t>
+      </w:r>
+      <w:proofErr w:type="gramStart"/>
+      <w:r>
+        <w:rPr>
+          <w:szCs w:val="24"/>
+        </w:rPr>
+        <w:t>where</w:t>
+      </w:r>
+      <w:proofErr w:type="gramEnd"/>
+      <w:r>
+        <w:rPr>
+          <w:szCs w:val="24"/>
+        </w:rPr>
+        <w:t xml:space="preserve"> instructed and submit this document to your instructor when complete.</w:t>
       </w:r>
     </w:p>
     <w:p>
@@ -520,7 +556,7 @@
     <w:p>
       <w:pPr>
         <w:rPr>
-          <w:b/>
+          <w:bCs/>
           <w:szCs w:val="24"/>
         </w:rPr>
       </w:pPr>
@@ -530,307 +566,50 @@
           <w:szCs w:val="24"/>
         </w:rPr>
         <w:lastRenderedPageBreak/>
-        <w:t>Ideas:</w:t>
-      </w:r>
-    </w:p>
-    <w:p>
-      <w:pPr>
-        <w:rPr>
-          <w:b/>
-          <w:szCs w:val="24"/>
-        </w:rPr>
-      </w:pPr>
-      <w:r>
-        <w:rPr>
-          <w:b/>
-          <w:szCs w:val="24"/>
-        </w:rPr>
-        <w:t>BYOD – Build Your Own Dictionary for Aphasia</w:t>
-      </w:r>
-      <w:r>
-        <w:rPr>
-          <w:b/>
-          <w:szCs w:val="24"/>
-        </w:rPr>
-        <w:t xml:space="preserve"> – Use array for in</w:t>
-      </w:r>
-      <w:r>
-        <w:rPr>
-          <w:b/>
-          <w:szCs w:val="24"/>
-        </w:rPr>
-        <w:t>-</w:t>
-      </w:r>
-      <w:r>
-        <w:rPr>
-          <w:b/>
-          <w:szCs w:val="24"/>
-        </w:rPr>
-        <w:t>memory storage</w:t>
-      </w:r>
-    </w:p>
-    <w:p>
-      <w:pPr>
-        <w:rPr>
-          <w:b/>
-          <w:szCs w:val="24"/>
-        </w:rPr>
-      </w:pPr>
-      <w:r>
-        <w:rPr>
-          <w:b/>
-          <w:szCs w:val="24"/>
-        </w:rPr>
-        <w:t>Call it Aphasiactionary?</w:t>
-      </w:r>
-    </w:p>
-    <w:p>
-      <w:pPr>
-        <w:rPr>
-          <w:b/>
-          <w:szCs w:val="24"/>
-        </w:rPr>
-      </w:pPr>
-      <w:r>
-        <w:rPr>
-          <w:b/>
-          <w:szCs w:val="24"/>
-        </w:rPr>
-        <w:t>Seizure API</w:t>
-      </w:r>
-    </w:p>
-    <w:p>
-      <w:pPr>
-        <w:rPr>
-          <w:b/>
-          <w:szCs w:val="24"/>
-        </w:rPr>
-      </w:pPr>
-      <w:r>
-        <w:rPr>
-          <w:b/>
-          <w:szCs w:val="24"/>
-        </w:rPr>
-        <w:t>CRUD CRUD API</w:t>
-      </w:r>
-    </w:p>
-    <w:p>
-      <w:pPr>
-        <w:rPr>
-          <w:b/>
-          <w:szCs w:val="24"/>
-        </w:rPr>
-      </w:pPr>
-    </w:p>
-    <w:p>
-      <w:pPr>
-        <w:rPr>
-          <w:b/>
-          <w:szCs w:val="24"/>
-        </w:rPr>
-      </w:pPr>
-      <w:r>
-        <w:rPr>
-          <w:b/>
-          <w:szCs w:val="24"/>
-        </w:rPr>
-        <w:t>Drug Interaction API</w:t>
-      </w:r>
-    </w:p>
-    <w:p>
-      <w:pPr>
-        <w:rPr>
-          <w:b/>
-          <w:szCs w:val="24"/>
-        </w:rPr>
-      </w:pPr>
-      <w:r>
-        <w:rPr>
-          <w:b/>
-          <w:szCs w:val="24"/>
-        </w:rPr>
-        <w:t>https://lhncbc.nlm.nih.gov/RxNav/APIs/InteractionAPIs.html</w:t>
-      </w:r>
-    </w:p>
-    <w:p>
-      <w:pPr>
-        <w:rPr>
-          <w:b/>
-          <w:szCs w:val="24"/>
-        </w:rPr>
-      </w:pPr>
-    </w:p>
-    <w:p>
-      <w:pPr>
-        <w:rPr>
-          <w:b/>
-          <w:szCs w:val="24"/>
-        </w:rPr>
-      </w:pPr>
-      <w:r>
-        <w:rPr>
-          <w:b/>
-          <w:szCs w:val="24"/>
-        </w:rPr>
-        <w:t>Health.gov MyHealthfinder API</w:t>
-      </w:r>
-    </w:p>
-    <w:p>
-      <w:pPr>
-        <w:rPr>
-          <w:b/>
-          <w:szCs w:val="24"/>
-        </w:rPr>
-      </w:pPr>
-      <w:r>
-        <w:rPr>
-          <w:b/>
-          <w:szCs w:val="24"/>
-        </w:rPr>
-        <w:t>https://health.gov/our-work/national-health-initiatives/health-literacy/consumer-health-content/free-web-content/apis-developers</w:t>
-      </w:r>
-    </w:p>
-    <w:p>
-      <w:pPr>
-        <w:rPr>
-          <w:b/>
-          <w:szCs w:val="24"/>
-        </w:rPr>
-      </w:pPr>
-    </w:p>
-    <w:p>
-      <w:pPr>
-        <w:rPr>
-          <w:b/>
-          <w:szCs w:val="24"/>
-        </w:rPr>
-      </w:pPr>
-      <w:r>
-        <w:rPr>
-          <w:b/>
-          <w:szCs w:val="24"/>
-        </w:rPr>
-        <w:t>LinkedIn - This would be good for Sales LP at work next year</w:t>
-      </w:r>
-    </w:p>
-    <w:p>
-      <w:pPr>
-        <w:rPr>
-          <w:b/>
-          <w:szCs w:val="24"/>
-        </w:rPr>
-      </w:pPr>
-      <w:r>
-        <w:rPr>
-          <w:b/>
-          <w:szCs w:val="24"/>
-        </w:rPr>
-        <w:t xml:space="preserve">https://developer.linkedin.com/ </w:t>
-      </w:r>
-    </w:p>
-    <w:p>
-      <w:pPr>
-        <w:rPr>
-          <w:b/>
-          <w:szCs w:val="24"/>
-        </w:rPr>
-      </w:pPr>
-    </w:p>
-    <w:p>
-      <w:pPr>
-        <w:rPr>
-          <w:b/>
-          <w:szCs w:val="24"/>
-        </w:rPr>
-      </w:pPr>
-      <w:r>
-        <w:rPr>
-          <w:b/>
-          <w:szCs w:val="24"/>
-        </w:rPr>
-        <w:t>APIMmeme Generator</w:t>
-      </w:r>
-    </w:p>
-    <w:p>
-      <w:pPr>
-        <w:rPr>
-          <w:b/>
-          <w:szCs w:val="24"/>
-        </w:rPr>
-      </w:pPr>
-      <w:r>
-        <w:rPr>
-          <w:b/>
-          <w:szCs w:val="24"/>
-        </w:rPr>
-        <w:t>http://apimeme.com/</w:t>
-      </w:r>
-    </w:p>
-    <w:p>
-      <w:pPr>
-        <w:rPr>
-          <w:b/>
-          <w:szCs w:val="24"/>
-        </w:rPr>
-      </w:pPr>
-    </w:p>
-    <w:p>
-      <w:pPr>
-        <w:rPr>
-          <w:b/>
-          <w:szCs w:val="24"/>
-        </w:rPr>
-      </w:pPr>
-      <w:r>
-        <w:rPr>
-          <w:b/>
-          <w:szCs w:val="24"/>
-        </w:rPr>
-        <w:t>Spotify</w:t>
-      </w:r>
-    </w:p>
-    <w:p>
-      <w:pPr>
-        <w:rPr>
-          <w:b/>
-          <w:szCs w:val="24"/>
-        </w:rPr>
-      </w:pPr>
-      <w:r>
-        <w:rPr>
-          <w:b/>
-          <w:szCs w:val="24"/>
-        </w:rPr>
-        <w:t>https://developer.spotify.com/documentation/web-api/</w:t>
-      </w:r>
-    </w:p>
-    <w:p>
-      <w:pPr>
-        <w:rPr>
-          <w:b/>
-          <w:szCs w:val="24"/>
-        </w:rPr>
-      </w:pPr>
-      <w:r>
-        <w:rPr>
-          <w:b/>
-          <w:szCs w:val="24"/>
-        </w:rPr>
         <w:t>Screenshots of Code:</w:t>
       </w:r>
-    </w:p>
-    <w:p>
-      <w:pPr>
-        <w:rPr>
-          <w:b/>
-          <w:szCs w:val="24"/>
-        </w:rPr>
-      </w:pPr>
-    </w:p>
-    <w:p>
-      <w:pPr>
-        <w:rPr>
-          <w:b/>
+      <w:r>
+        <w:rPr>
+          <w:b/>
+          <w:szCs w:val="24"/>
+        </w:rPr>
+        <w:t xml:space="preserve"> </w:t>
+      </w:r>
+      <w:r>
+        <w:rPr>
+          <w:bCs/>
+          <w:szCs w:val="24"/>
+        </w:rPr>
+        <w:t>Screenshots to come</w:t>
+      </w:r>
+    </w:p>
+    <w:p>
+      <w:pPr>
+        <w:rPr>
+          <w:bCs/>
+          <w:szCs w:val="24"/>
+        </w:rPr>
+      </w:pPr>
+      <w:r>
+        <w:rPr>
+          <w:bCs/>
+          <w:szCs w:val="24"/>
+        </w:rPr>
+        <w:t>https://drive.google.com/drive/folders/1MF1l8_BJUt3sm6lHvc3228_UQHnjosKI?usp=sharing</w:t>
+      </w:r>
+    </w:p>
+    <w:p>
+      <w:pPr>
+        <w:rPr>
+          <w:b/>
+          <w:szCs w:val="24"/>
+        </w:rPr>
+      </w:pPr>
+    </w:p>
+    <w:p>
+      <w:pPr>
+        <w:rPr>
+          <w:bCs/>
           <w:szCs w:val="24"/>
         </w:rPr>
       </w:pPr>
@@ -841,6 +620,35 @@
         </w:rPr>
         <w:t>Screenshots of Running Application:</w:t>
       </w:r>
+      <w:r>
+        <w:rPr>
+          <w:b/>
+          <w:szCs w:val="24"/>
+        </w:rPr>
+        <w:t xml:space="preserve"> </w:t>
+      </w:r>
+      <w:r>
+        <w:rPr>
+          <w:bCs/>
+          <w:szCs w:val="24"/>
+        </w:rPr>
+        <w:t>Screenshots to come</w:t>
+      </w:r>
+    </w:p>
+    <w:p>
+      <w:pPr>
+        <w:rPr>
+          <w:bCs/>
+          <w:szCs w:val="24"/>
+        </w:rPr>
+      </w:pPr>
+      <w:r>
+        <w:rPr>
+          <w:bCs/>
+          <w:szCs w:val="24"/>
+        </w:rPr>
+        <w:t>https://drive.google.com/drive/folders/1MF1l8_BJUt3sm6lHvc3228_UQHnjosKI?usp=sharing</w:t>
+      </w:r>
     </w:p>
     <w:p>
       <w:pPr>
@@ -863,6 +671,20 @@
           <w:szCs w:val="24"/>
         </w:rPr>
         <w:t>URL to GitHub Repository:</w:t>
+      </w:r>
+      <w:r>
+        <w:rPr>
+          <w:b/>
+          <w:szCs w:val="24"/>
+        </w:rPr>
+        <w:t xml:space="preserve"> </w:t>
+      </w:r>
+      <w:r>
+        <w:rPr>
+          <w:bCs/>
+          <w:szCs w:val="24"/>
+        </w:rPr>
+        <w:t>https://github.com/radubuc/aphasiactionary</w:t>
       </w:r>
     </w:p>
     <w:sectPr>

</xml_diff>